<commit_message>
Create basic pattern theory of backtracting.1
</commit_message>
<xml_diff>
--- a/BACKTRACKING/Notes.docx
+++ b/BACKTRACKING/Notes.docx
@@ -2,20 +2,723 @@
 <file path=word/document.xml><?xml version="1.0" encoding="utf-8"?>
 <w:document xmlns:wpc="http://schemas.microsoft.com/office/word/2010/wordprocessingCanvas" xmlns:mc="http://schemas.openxmlformats.org/markup-compatibility/2006" xmlns:o="urn:schemas-microsoft-com:office:office" xmlns:r="http://schemas.openxmlformats.org/officeDocument/2006/relationships" xmlns:m="http://schemas.openxmlformats.org/officeDocument/2006/math" xmlns:v="urn:schemas-microsoft-com:vml" xmlns:wp14="http://schemas.microsoft.com/office/word/2010/wordprocessingDrawing" xmlns:wp="http://schemas.openxmlformats.org/drawingml/2006/wordprocessingDrawing" xmlns:w10="urn:schemas-microsoft-com:office:word" xmlns:w="http://schemas.openxmlformats.org/wordprocessingml/2006/main" xmlns:w14="http://schemas.microsoft.com/office/word/2010/wordml" xmlns:wpg="http://schemas.microsoft.com/office/word/2010/wordprocessingGroup" xmlns:wpi="http://schemas.microsoft.com/office/word/2010/wordprocessingInk" xmlns:wne="http://schemas.microsoft.com/office/word/2006/wordml" xmlns:wps="http://schemas.microsoft.com/office/word/2010/wordprocessingShape" mc:Ignorable="w14 wp14">
   <w:body>
+    <w:p>
+      <w:r>
+        <w:t>Basically we write these functions:</w:t>
+      </w:r>
+    </w:p>
+    <w:p>
+      <w:pPr>
+        <w:pStyle w:val="ListParagraph"/>
+        <w:numPr>
+          <w:ilvl w:val="0"/>
+          <w:numId w:val="2"/>
+        </w:numPr>
+      </w:pPr>
+      <w:r>
+        <w:t>m</w:t>
+      </w:r>
+      <w:r>
+        <w:t>ain() method</w:t>
+      </w:r>
+    </w:p>
+    <w:p>
+      <w:pPr>
+        <w:pStyle w:val="ListParagraph"/>
+        <w:numPr>
+          <w:ilvl w:val="0"/>
+          <w:numId w:val="2"/>
+        </w:numPr>
+      </w:pPr>
+      <w:r>
+        <w:t>b</w:t>
+      </w:r>
+      <w:r>
+        <w:t xml:space="preserve">ool </w:t>
+      </w:r>
+      <w:r>
+        <w:t xml:space="preserve"> s</w:t>
+      </w:r>
+      <w:r>
+        <w:t>olveProblem()</w:t>
+      </w:r>
+    </w:p>
+    <w:p>
+      <w:pPr>
+        <w:pStyle w:val="ListParagraph"/>
+        <w:numPr>
+          <w:ilvl w:val="0"/>
+          <w:numId w:val="2"/>
+        </w:numPr>
+      </w:pPr>
+      <w:r>
+        <w:t>i</w:t>
+      </w:r>
+      <w:r>
+        <w:t>nt/</w:t>
+      </w:r>
+      <w:r>
+        <w:t>bool  s</w:t>
+      </w:r>
+      <w:r>
+        <w:t>olveProblemUntil()</w:t>
+      </w:r>
+    </w:p>
+    <w:p>
+      <w:pPr>
+        <w:pStyle w:val="ListParagraph"/>
+        <w:numPr>
+          <w:ilvl w:val="0"/>
+          <w:numId w:val="2"/>
+        </w:numPr>
+      </w:pPr>
+      <w:r>
+        <w:t>b</w:t>
+      </w:r>
+      <w:r>
+        <w:t>ool isSafe()</w:t>
+      </w:r>
+    </w:p>
+    <w:p>
+      <w:pPr>
+        <w:pStyle w:val="ListParagraph"/>
+        <w:numPr>
+          <w:ilvl w:val="0"/>
+          <w:numId w:val="2"/>
+        </w:numPr>
+      </w:pPr>
+      <w:r>
+        <w:t xml:space="preserve">Void </w:t>
+      </w:r>
+      <w:r>
+        <w:t>p</w:t>
+      </w:r>
+      <w:r>
+        <w:t>rintSolution()</w:t>
+      </w:r>
+    </w:p>
+    <w:p>
+      <w:pPr>
+        <w:pStyle w:val="ListParagraph"/>
+      </w:pPr>
+    </w:p>
+    <w:p>
+      <w:pPr>
+        <w:pStyle w:val="ListParagraph"/>
+      </w:pPr>
+      <w:r>
+        <w:t>Flow:--</w:t>
+      </w:r>
+    </w:p>
+    <w:p>
+      <w:pPr>
+        <w:pStyle w:val="ListParagraph"/>
+      </w:pPr>
+    </w:p>
+    <w:p>
+      <w:pPr>
+        <w:pStyle w:val="ListParagraph"/>
+      </w:pPr>
+      <w:r>
+        <w:t>Main()-</w:t>
+      </w:r>
+      <w:r>
+        <w:sym w:font="Wingdings" w:char="F0E0"/>
+      </w:r>
+      <w:r>
+        <w:t xml:space="preserve"> solveProblem()</w:t>
+      </w:r>
+      <w:r>
+        <w:sym w:font="Wingdings" w:char="F0E0"/>
+      </w:r>
+      <w:r>
+        <w:t>solveProblemUntil()</w:t>
+      </w:r>
+      <w:r>
+        <w:sym w:font="Wingdings" w:char="F0E0"/>
+      </w:r>
+      <w:r>
+        <w:t xml:space="preserve"> IsSafe()</w:t>
+      </w:r>
+    </w:p>
+    <w:p>
+      <w:r>
+        <w:tab/>
+      </w:r>
+      <w:r>
+        <w:tab/>
+      </w:r>
+      <w:r>
+        <w:tab/>
+        <w:t>|</w:t>
+      </w:r>
+    </w:p>
+    <w:p>
+      <w:r>
+        <w:tab/>
+      </w:r>
+      <w:r>
+        <w:tab/>
+      </w:r>
+      <w:r>
+        <w:tab/>
+        <w:t>|</w:t>
+      </w:r>
+    </w:p>
+    <w:p>
+      <w:r>
+        <w:tab/>
+      </w:r>
+      <w:r>
+        <w:tab/>
+      </w:r>
+      <w:r>
+        <w:tab/>
+        <w:t>printSolution()</w:t>
+      </w:r>
+    </w:p>
     <w:p/>
+    <w:p>
+      <w:pPr>
+        <w:pBdr>
+          <w:bottom w:val="single" w:sz="6" w:space="1" w:color="auto"/>
+        </w:pBdr>
+      </w:pPr>
+    </w:p>
+    <w:p>
+      <w:r>
+        <w:t>main()</w:t>
+      </w:r>
+    </w:p>
+    <w:p>
+      <w:r>
+        <w:t>{</w:t>
+      </w:r>
+    </w:p>
+    <w:p>
+      <w:r>
+        <w:t>1.//initialization of boar,starting value,starting index</w:t>
+      </w:r>
+    </w:p>
+    <w:p>
+      <w:r>
+        <w:t>2.//call   solveProblem()</w:t>
+      </w:r>
+    </w:p>
+    <w:p>
+      <w:r>
+        <w:t>3.//return</w:t>
+      </w:r>
+    </w:p>
+    <w:p>
+      <w:r>
+        <w:t>}</w:t>
+      </w:r>
+    </w:p>
+    <w:p>
+      <w:r>
+        <w:t>--------------------</w:t>
+      </w:r>
+    </w:p>
     <w:p/>
     <w:p>
-      <w:pPr>
-        <w:pBdr>
-          <w:bottom w:val="single" w:sz="6" w:space="1" w:color="auto"/>
-        </w:pBdr>
-      </w:pPr>
-      <w:r>
+      <w:r>
+        <w:t>bool solveProblem(starting condition)</w:t>
+      </w:r>
+    </w:p>
+    <w:p>
+      <w:r>
+        <w:t>{</w:t>
+      </w:r>
+    </w:p>
+    <w:p>
+      <w:r>
+        <w:t>1.//Intialization of solution matrix or array</w:t>
+      </w:r>
+    </w:p>
+    <w:p/>
+    <w:p>
+      <w:r>
+        <w:t>2.//If( solveProglemUntil(// with starting index)== False)</w:t>
+      </w:r>
+    </w:p>
+    <w:p>
+      <w:r>
+        <w:t>{</w:t>
+      </w:r>
+      <w:r>
+        <w:tab/>
+      </w:r>
+    </w:p>
+    <w:p>
+      <w:r>
+        <w:lastRenderedPageBreak/>
+        <w:t>//print solution does not exist</w:t>
+      </w:r>
+    </w:p>
+    <w:p>
+      <w:r>
+        <w:t>Return false;</w:t>
+      </w:r>
+    </w:p>
+    <w:p>
+      <w:r>
+        <w:t>}</w:t>
+      </w:r>
+    </w:p>
+    <w:p/>
+    <w:p>
+      <w:r>
+        <w:t>3.//printSolution()</w:t>
+      </w:r>
+    </w:p>
+    <w:p>
+      <w:r>
+        <w:t>return true;</w:t>
+      </w:r>
+    </w:p>
+    <w:p/>
+    <w:p>
+      <w:r>
+        <w:t>}</w:t>
+      </w:r>
+    </w:p>
+    <w:p>
+      <w:r>
+        <w:t>-------------------------------</w:t>
+      </w:r>
+    </w:p>
+    <w:p>
+      <w:pPr>
+        <w:pBdr>
+          <w:bottom w:val="single" w:sz="6" w:space="1" w:color="auto"/>
+        </w:pBdr>
+      </w:pPr>
+      <w:r>
+        <w:t>Bool/int solveProblemUntil(//initialize value with increase of 1 call by solveProblemUntil, for first time call by solveProblem)</w:t>
+      </w:r>
+    </w:p>
+    <w:p>
+      <w:pPr>
+        <w:pBdr>
+          <w:bottom w:val="single" w:sz="6" w:space="1" w:color="auto"/>
+        </w:pBdr>
+      </w:pPr>
+      <w:r>
+        <w:t>{</w:t>
+      </w:r>
+    </w:p>
+    <w:p>
+      <w:pPr>
+        <w:pBdr>
+          <w:bottom w:val="single" w:sz="6" w:space="1" w:color="auto"/>
+        </w:pBdr>
+      </w:pPr>
+      <w:r>
+        <w:t>1.//base case . – if reached upto last condition or completed the problem return true</w:t>
+      </w:r>
+    </w:p>
+    <w:p>
+      <w:pPr>
+        <w:pBdr>
+          <w:bottom w:val="single" w:sz="6" w:space="1" w:color="auto"/>
+        </w:pBdr>
+      </w:pPr>
+      <w:r>
+        <w:t xml:space="preserve">If(v==V) or if(col&gt;=n) such kind of codition </w:t>
+      </w:r>
+    </w:p>
+    <w:p>
+      <w:pPr>
+        <w:pBdr>
+          <w:bottom w:val="single" w:sz="6" w:space="1" w:color="auto"/>
+        </w:pBdr>
+      </w:pPr>
+      <w:r>
+        <w:t>Return true;</w:t>
+      </w:r>
+    </w:p>
+    <w:p>
+      <w:pPr>
+        <w:pBdr>
+          <w:bottom w:val="single" w:sz="6" w:space="1" w:color="auto"/>
+        </w:pBdr>
+      </w:pPr>
+      <w:r>
+        <w:t>---</w:t>
+      </w:r>
+    </w:p>
+    <w:p>
+      <w:pPr>
+        <w:pBdr>
+          <w:bottom w:val="single" w:sz="6" w:space="1" w:color="auto"/>
+        </w:pBdr>
+      </w:pPr>
+      <w:r>
+        <w:t xml:space="preserve">2.//use looping condition </w:t>
+      </w:r>
+      <w:r>
+        <w:t xml:space="preserve">or call for all possible case </w:t>
+      </w:r>
+    </w:p>
+    <w:p>
+      <w:pPr>
+        <w:pBdr>
+          <w:bottom w:val="single" w:sz="6" w:space="1" w:color="auto"/>
+        </w:pBdr>
+      </w:pPr>
+      <w:r>
+        <w:t>In each case{</w:t>
+      </w:r>
+    </w:p>
+    <w:p>
+      <w:pPr>
+        <w:pBdr>
+          <w:bottom w:val="single" w:sz="6" w:space="1" w:color="auto"/>
+        </w:pBdr>
+      </w:pPr>
+      <w:r>
+        <w:tab/>
+      </w:r>
+      <w:r>
+        <w:tab/>
+        <w:t>2.1//if(isSafe(with changed value of new case)==true)</w:t>
+      </w:r>
+    </w:p>
+    <w:p>
+      <w:pPr>
+        <w:pBdr>
+          <w:bottom w:val="single" w:sz="6" w:space="1" w:color="auto"/>
+        </w:pBdr>
+      </w:pPr>
+      <w:r>
+        <w:tab/>
+      </w:r>
+      <w:r>
+        <w:tab/>
+      </w:r>
+      <w:r>
+        <w:tab/>
+        <w:t>{</w:t>
+      </w:r>
+    </w:p>
+    <w:p>
+      <w:pPr>
+        <w:pBdr>
+          <w:bottom w:val="single" w:sz="6" w:space="1" w:color="auto"/>
+        </w:pBdr>
+      </w:pPr>
+      <w:r>
+        <w:tab/>
+      </w:r>
+      <w:r>
+        <w:tab/>
+      </w:r>
+      <w:r>
+        <w:tab/>
+        <w:t>2.2//modify the value</w:t>
+      </w:r>
+    </w:p>
+    <w:p>
+      <w:pPr>
+        <w:pBdr>
+          <w:bottom w:val="single" w:sz="6" w:space="1" w:color="auto"/>
+        </w:pBdr>
+      </w:pPr>
+      <w:r>
+        <w:tab/>
+      </w:r>
+      <w:r>
+        <w:tab/>
+      </w:r>
+      <w:r>
+        <w:tab/>
+        <w:t>2.3//call next the same function with modified value and with one increased index like -------    if(sovleProblemUntil(index+1 or row+1 or any new condition)==true)</w:t>
+      </w:r>
+    </w:p>
+    <w:p>
+      <w:pPr>
+        <w:pBdr>
+          <w:bottom w:val="single" w:sz="6" w:space="1" w:color="auto"/>
+        </w:pBdr>
+      </w:pPr>
+      <w:r>
+        <w:tab/>
+      </w:r>
+      <w:r>
+        <w:tab/>
+      </w:r>
+      <w:r>
+        <w:tab/>
+        <w:t>Return true;</w:t>
+      </w:r>
+      <w:r>
+        <w:t>//// if u will get final solution true then here u will return true.and this will give a solution for u.</w:t>
+      </w:r>
+    </w:p>
+    <w:p>
+      <w:pPr>
+        <w:pBdr>
+          <w:bottom w:val="single" w:sz="6" w:space="1" w:color="auto"/>
+        </w:pBdr>
+      </w:pPr>
+      <w:r>
+        <w:tab/>
+      </w:r>
+      <w:r>
+        <w:tab/>
+      </w:r>
+      <w:r>
+        <w:tab/>
+        <w:t>2.4</w:t>
+      </w:r>
+      <w:r>
+        <w:t>//</w:t>
+      </w:r>
+      <w:r>
+        <w:t xml:space="preserve">since this is failure so change again 2.2 value with previous one </w:t>
+      </w:r>
+      <w:r>
+        <w:t xml:space="preserve">so that it can not affect actual values for new case </w:t>
+      </w:r>
+    </w:p>
+    <w:p>
+      <w:pPr>
+        <w:pBdr>
+          <w:bottom w:val="single" w:sz="6" w:space="1" w:color="auto"/>
+        </w:pBdr>
+        <w:ind w:firstLine="720"/>
+      </w:pPr>
+      <w:r>
+        <w:lastRenderedPageBreak/>
+        <w:t>}</w:t>
+      </w:r>
+    </w:p>
+    <w:p>
+      <w:pPr>
+        <w:pBdr>
+          <w:bottom w:val="single" w:sz="6" w:space="1" w:color="auto"/>
+        </w:pBdr>
+        <w:ind w:firstLine="720"/>
+      </w:pPr>
+      <w:r>
+        <w:t xml:space="preserve">3.// After increasing value u didn’t get the solution so now return here false so that u can move to another possible </w:t>
+      </w:r>
+      <w:r>
+        <w:t>case.</w:t>
+      </w:r>
+    </w:p>
+    <w:p>
+      <w:pPr>
+        <w:pBdr>
+          <w:bottom w:val="single" w:sz="6" w:space="1" w:color="auto"/>
+        </w:pBdr>
+        <w:ind w:firstLine="720"/>
+      </w:pPr>
+      <w:r>
+        <w:t>Return false;    // backtrack</w:t>
+      </w:r>
+    </w:p>
+    <w:p>
+      <w:pPr>
+        <w:pBdr>
+          <w:bottom w:val="single" w:sz="6" w:space="1" w:color="auto"/>
+        </w:pBdr>
+      </w:pPr>
+      <w:r>
+        <w:t>}</w:t>
+      </w:r>
+    </w:p>
+    <w:p>
+      <w:pPr>
+        <w:pBdr>
+          <w:bottom w:val="single" w:sz="6" w:space="1" w:color="auto"/>
+        </w:pBdr>
+      </w:pPr>
+      <w:r>
+        <w:t>}</w:t>
+      </w:r>
+    </w:p>
+    <w:p>
+      <w:pPr>
+        <w:pBdr>
+          <w:bottom w:val="single" w:sz="6" w:space="1" w:color="auto"/>
+        </w:pBdr>
+      </w:pPr>
+      <w:r>
+        <w:t>--------------------------</w:t>
+      </w:r>
+    </w:p>
+    <w:p>
+      <w:pPr>
+        <w:pBdr>
+          <w:bottom w:val="single" w:sz="6" w:space="1" w:color="auto"/>
+        </w:pBdr>
+      </w:pPr>
+    </w:p>
+    <w:p>
+      <w:pPr>
+        <w:pBdr>
+          <w:bottom w:val="single" w:sz="6" w:space="1" w:color="auto"/>
+        </w:pBdr>
+      </w:pPr>
+    </w:p>
+    <w:p>
+      <w:pPr>
+        <w:pBdr>
+          <w:bottom w:val="single" w:sz="6" w:space="1" w:color="auto"/>
+        </w:pBdr>
+      </w:pPr>
+      <w:r>
+        <w:t>Bool isSafe(// with modified value for checking that this modified move is valid or not for given condtions)</w:t>
+      </w:r>
+    </w:p>
+    <w:p>
+      <w:pPr>
+        <w:pBdr>
+          <w:bottom w:val="single" w:sz="6" w:space="1" w:color="auto"/>
+        </w:pBdr>
+      </w:pPr>
+      <w:r>
+        <w:t>{</w:t>
+      </w:r>
+    </w:p>
+    <w:p>
+      <w:pPr>
+        <w:pBdr>
+          <w:bottom w:val="single" w:sz="6" w:space="1" w:color="auto"/>
+        </w:pBdr>
+      </w:pPr>
+      <w:r>
+        <w:t>//we can do this in 2 way either use if condition for true validating all condition in if statement or you can use if statement for all false condition .Generally use if condition for those (either for true or false) which one is easy to write and have less number of condtions.</w:t>
+      </w:r>
+    </w:p>
+    <w:p>
+      <w:pPr>
+        <w:pBdr>
+          <w:bottom w:val="single" w:sz="6" w:space="1" w:color="auto"/>
+        </w:pBdr>
+      </w:pPr>
+      <w:r>
+        <w:t>Check for one by one for all cond</w:t>
+      </w:r>
+      <w:r>
+        <w:t>i</w:t>
+      </w:r>
+      <w:r>
+        <w:t>tions if true for all then return true</w:t>
+      </w:r>
+    </w:p>
+    <w:p>
+      <w:pPr>
+        <w:pBdr>
+          <w:bottom w:val="single" w:sz="6" w:space="1" w:color="auto"/>
+        </w:pBdr>
+      </w:pPr>
+      <w:r>
+        <w:t>Else</w:t>
+      </w:r>
+    </w:p>
+    <w:p>
+      <w:pPr>
+        <w:pBdr>
+          <w:bottom w:val="single" w:sz="6" w:space="1" w:color="auto"/>
+        </w:pBdr>
+      </w:pPr>
+      <w:r>
+        <w:t>Return false</w:t>
+      </w:r>
+    </w:p>
+    <w:p>
+      <w:pPr>
+        <w:pBdr>
+          <w:bottom w:val="single" w:sz="6" w:space="1" w:color="auto"/>
+        </w:pBdr>
+      </w:pPr>
+      <w:r>
+        <w:t>}</w:t>
+      </w:r>
+    </w:p>
+    <w:p>
+      <w:pPr>
+        <w:pBdr>
+          <w:bottom w:val="single" w:sz="6" w:space="1" w:color="auto"/>
+        </w:pBdr>
+      </w:pPr>
+      <w:r>
+        <w:t>------</w:t>
+      </w:r>
+    </w:p>
+    <w:p>
+      <w:pPr>
+        <w:pBdr>
+          <w:bottom w:val="single" w:sz="6" w:space="1" w:color="auto"/>
+        </w:pBdr>
+      </w:pPr>
+      <w:r>
+        <w:t>Void printSolution(solution matrix or aray)</w:t>
+      </w:r>
+    </w:p>
+    <w:p>
+      <w:pPr>
+        <w:pBdr>
+          <w:bottom w:val="single" w:sz="6" w:space="1" w:color="auto"/>
+        </w:pBdr>
+      </w:pPr>
+      <w:r>
+        <w:t>{</w:t>
+      </w:r>
+    </w:p>
+    <w:p>
+      <w:pPr>
+        <w:pBdr>
+          <w:bottom w:val="single" w:sz="6" w:space="1" w:color="auto"/>
+        </w:pBdr>
+      </w:pPr>
+      <w:r>
+        <w:t>Print solution matrix or array which is define in function no2 i.e SolveProblem()</w:t>
+      </w:r>
+      <w:bookmarkStart w:id="0" w:name="_GoBack"/>
+      <w:bookmarkEnd w:id="0"/>
+    </w:p>
+    <w:p>
+      <w:pPr>
+        <w:pBdr>
+          <w:bottom w:val="single" w:sz="6" w:space="1" w:color="auto"/>
+        </w:pBdr>
+      </w:pPr>
+      <w:r>
+        <w:t>}</w:t>
+      </w:r>
+    </w:p>
+    <w:p>
+      <w:pPr>
+        <w:pBdr>
+          <w:bottom w:val="single" w:sz="6" w:space="1" w:color="auto"/>
+        </w:pBdr>
+      </w:pPr>
+    </w:p>
+    <w:p>
+      <w:pPr>
+        <w:pBdr>
+          <w:bottom w:val="single" w:sz="6" w:space="1" w:color="auto"/>
+        </w:pBdr>
+      </w:pPr>
+    </w:p>
+    <w:p/>
+    <w:p>
+      <w:pPr>
+        <w:pBdr>
+          <w:bottom w:val="single" w:sz="6" w:space="1" w:color="auto"/>
+        </w:pBdr>
+      </w:pPr>
+      <w:r>
+        <w:lastRenderedPageBreak/>
         <w:t>Links:-</w:t>
       </w:r>
     </w:p>
     <w:p>
-      <w:hyperlink r:id="rId5" w:history="1">
+      <w:hyperlink r:id="rId6" w:history="1">
         <w:r>
           <w:rPr>
             <w:rStyle w:val="Hyperlink"/>
@@ -26,7 +729,7 @@
     </w:p>
     <w:p/>
     <w:p>
-      <w:hyperlink r:id="rId6" w:history="1">
+      <w:hyperlink r:id="rId7" w:history="1">
         <w:r>
           <w:rPr>
             <w:rStyle w:val="Hyperlink"/>
@@ -37,7 +740,7 @@
     </w:p>
     <w:p/>
     <w:p>
-      <w:hyperlink r:id="rId7" w:history="1">
+      <w:hyperlink r:id="rId8" w:history="1">
         <w:r>
           <w:rPr>
             <w:rStyle w:val="Hyperlink"/>
@@ -47,7 +750,7 @@
       </w:hyperlink>
     </w:p>
     <w:p>
-      <w:hyperlink r:id="rId8" w:history="1">
+      <w:hyperlink r:id="rId9" w:history="1">
         <w:r>
           <w:rPr>
             <w:rStyle w:val="Hyperlink"/>
@@ -57,7 +760,7 @@
       </w:hyperlink>
     </w:p>
     <w:p>
-      <w:hyperlink r:id="rId9" w:history="1">
+      <w:hyperlink r:id="rId10" w:history="1">
         <w:r>
           <w:rPr>
             <w:rStyle w:val="Hyperlink"/>
@@ -68,7 +771,7 @@
     </w:p>
     <w:p/>
     <w:p>
-      <w:hyperlink r:id="rId10" w:history="1">
+      <w:hyperlink r:id="rId11" w:history="1">
         <w:r>
           <w:rPr>
             <w:rStyle w:val="Hyperlink"/>
@@ -78,10 +781,7 @@
       </w:hyperlink>
     </w:p>
     <w:p/>
-    <w:p>
-      <w:bookmarkStart w:id="0" w:name="_GoBack"/>
-      <w:bookmarkEnd w:id="0"/>
-    </w:p>
+    <w:p/>
     <w:sectPr>
       <w:pgSz w:w="12240" w:h="15840"/>
       <w:pgMar w:top="1440" w:right="1440" w:bottom="1440" w:left="1440" w:header="720" w:footer="720" w:gutter="0"/>
@@ -90,6 +790,195 @@
     </w:sectPr>
   </w:body>
 </w:document>
+</file>
+
+<file path=word/numbering.xml><?xml version="1.0" encoding="utf-8"?>
+<w:numbering xmlns:wpc="http://schemas.microsoft.com/office/word/2010/wordprocessingCanvas" xmlns:mc="http://schemas.openxmlformats.org/markup-compatibility/2006" xmlns:o="urn:schemas-microsoft-com:office:office" xmlns:r="http://schemas.openxmlformats.org/officeDocument/2006/relationships" xmlns:m="http://schemas.openxmlformats.org/officeDocument/2006/math" xmlns:v="urn:schemas-microsoft-com:vml" xmlns:wp14="http://schemas.microsoft.com/office/word/2010/wordprocessingDrawing" xmlns:wp="http://schemas.openxmlformats.org/drawingml/2006/wordprocessingDrawing" xmlns:w10="urn:schemas-microsoft-com:office:word" xmlns:w="http://schemas.openxmlformats.org/wordprocessingml/2006/main" xmlns:w14="http://schemas.microsoft.com/office/word/2010/wordml" xmlns:wpg="http://schemas.microsoft.com/office/word/2010/wordprocessingGroup" xmlns:wpi="http://schemas.microsoft.com/office/word/2010/wordprocessingInk" xmlns:wne="http://schemas.microsoft.com/office/word/2006/wordml" xmlns:wps="http://schemas.microsoft.com/office/word/2010/wordprocessingShape" mc:Ignorable="w14 wp14">
+  <w:abstractNum w:abstractNumId="0">
+    <w:nsid w:val="4FD2695C"/>
+    <w:multiLevelType w:val="hybridMultilevel"/>
+    <w:tmpl w:val="03B0F096"/>
+    <w:lvl w:ilvl="0" w:tplc="0409000F">
+      <w:start w:val="1"/>
+      <w:numFmt w:val="decimal"/>
+      <w:lvlText w:val="%1."/>
+      <w:lvlJc w:val="left"/>
+      <w:pPr>
+        <w:ind w:left="720" w:hanging="360"/>
+      </w:pPr>
+      <w:rPr>
+        <w:rFonts w:hint="default"/>
+      </w:rPr>
+    </w:lvl>
+    <w:lvl w:ilvl="1" w:tplc="04090019" w:tentative="1">
+      <w:start w:val="1"/>
+      <w:numFmt w:val="lowerLetter"/>
+      <w:lvlText w:val="%2."/>
+      <w:lvlJc w:val="left"/>
+      <w:pPr>
+        <w:ind w:left="1440" w:hanging="360"/>
+      </w:pPr>
+    </w:lvl>
+    <w:lvl w:ilvl="2" w:tplc="0409001B" w:tentative="1">
+      <w:start w:val="1"/>
+      <w:numFmt w:val="lowerRoman"/>
+      <w:lvlText w:val="%3."/>
+      <w:lvlJc w:val="right"/>
+      <w:pPr>
+        <w:ind w:left="2160" w:hanging="180"/>
+      </w:pPr>
+    </w:lvl>
+    <w:lvl w:ilvl="3" w:tplc="0409000F" w:tentative="1">
+      <w:start w:val="1"/>
+      <w:numFmt w:val="decimal"/>
+      <w:lvlText w:val="%4."/>
+      <w:lvlJc w:val="left"/>
+      <w:pPr>
+        <w:ind w:left="2880" w:hanging="360"/>
+      </w:pPr>
+    </w:lvl>
+    <w:lvl w:ilvl="4" w:tplc="04090019" w:tentative="1">
+      <w:start w:val="1"/>
+      <w:numFmt w:val="lowerLetter"/>
+      <w:lvlText w:val="%5."/>
+      <w:lvlJc w:val="left"/>
+      <w:pPr>
+        <w:ind w:left="3600" w:hanging="360"/>
+      </w:pPr>
+    </w:lvl>
+    <w:lvl w:ilvl="5" w:tplc="0409001B" w:tentative="1">
+      <w:start w:val="1"/>
+      <w:numFmt w:val="lowerRoman"/>
+      <w:lvlText w:val="%6."/>
+      <w:lvlJc w:val="right"/>
+      <w:pPr>
+        <w:ind w:left="4320" w:hanging="180"/>
+      </w:pPr>
+    </w:lvl>
+    <w:lvl w:ilvl="6" w:tplc="0409000F" w:tentative="1">
+      <w:start w:val="1"/>
+      <w:numFmt w:val="decimal"/>
+      <w:lvlText w:val="%7."/>
+      <w:lvlJc w:val="left"/>
+      <w:pPr>
+        <w:ind w:left="5040" w:hanging="360"/>
+      </w:pPr>
+    </w:lvl>
+    <w:lvl w:ilvl="7" w:tplc="04090019" w:tentative="1">
+      <w:start w:val="1"/>
+      <w:numFmt w:val="lowerLetter"/>
+      <w:lvlText w:val="%8."/>
+      <w:lvlJc w:val="left"/>
+      <w:pPr>
+        <w:ind w:left="5760" w:hanging="360"/>
+      </w:pPr>
+    </w:lvl>
+    <w:lvl w:ilvl="8" w:tplc="0409001B" w:tentative="1">
+      <w:start w:val="1"/>
+      <w:numFmt w:val="lowerRoman"/>
+      <w:lvlText w:val="%9."/>
+      <w:lvlJc w:val="right"/>
+      <w:pPr>
+        <w:ind w:left="6480" w:hanging="180"/>
+      </w:pPr>
+    </w:lvl>
+  </w:abstractNum>
+  <w:abstractNum w:abstractNumId="1">
+    <w:nsid w:val="61B81C47"/>
+    <w:multiLevelType w:val="hybridMultilevel"/>
+    <w:tmpl w:val="F244E33C"/>
+    <w:lvl w:ilvl="0" w:tplc="0409000F">
+      <w:start w:val="1"/>
+      <w:numFmt w:val="decimal"/>
+      <w:lvlText w:val="%1."/>
+      <w:lvlJc w:val="left"/>
+      <w:pPr>
+        <w:ind w:left="720" w:hanging="360"/>
+      </w:pPr>
+      <w:rPr>
+        <w:rFonts w:hint="default"/>
+      </w:rPr>
+    </w:lvl>
+    <w:lvl w:ilvl="1" w:tplc="04090019" w:tentative="1">
+      <w:start w:val="1"/>
+      <w:numFmt w:val="lowerLetter"/>
+      <w:lvlText w:val="%2."/>
+      <w:lvlJc w:val="left"/>
+      <w:pPr>
+        <w:ind w:left="1440" w:hanging="360"/>
+      </w:pPr>
+    </w:lvl>
+    <w:lvl w:ilvl="2" w:tplc="0409001B" w:tentative="1">
+      <w:start w:val="1"/>
+      <w:numFmt w:val="lowerRoman"/>
+      <w:lvlText w:val="%3."/>
+      <w:lvlJc w:val="right"/>
+      <w:pPr>
+        <w:ind w:left="2160" w:hanging="180"/>
+      </w:pPr>
+    </w:lvl>
+    <w:lvl w:ilvl="3" w:tplc="0409000F" w:tentative="1">
+      <w:start w:val="1"/>
+      <w:numFmt w:val="decimal"/>
+      <w:lvlText w:val="%4."/>
+      <w:lvlJc w:val="left"/>
+      <w:pPr>
+        <w:ind w:left="2880" w:hanging="360"/>
+      </w:pPr>
+    </w:lvl>
+    <w:lvl w:ilvl="4" w:tplc="04090019" w:tentative="1">
+      <w:start w:val="1"/>
+      <w:numFmt w:val="lowerLetter"/>
+      <w:lvlText w:val="%5."/>
+      <w:lvlJc w:val="left"/>
+      <w:pPr>
+        <w:ind w:left="3600" w:hanging="360"/>
+      </w:pPr>
+    </w:lvl>
+    <w:lvl w:ilvl="5" w:tplc="0409001B" w:tentative="1">
+      <w:start w:val="1"/>
+      <w:numFmt w:val="lowerRoman"/>
+      <w:lvlText w:val="%6."/>
+      <w:lvlJc w:val="right"/>
+      <w:pPr>
+        <w:ind w:left="4320" w:hanging="180"/>
+      </w:pPr>
+    </w:lvl>
+    <w:lvl w:ilvl="6" w:tplc="0409000F" w:tentative="1">
+      <w:start w:val="1"/>
+      <w:numFmt w:val="decimal"/>
+      <w:lvlText w:val="%7."/>
+      <w:lvlJc w:val="left"/>
+      <w:pPr>
+        <w:ind w:left="5040" w:hanging="360"/>
+      </w:pPr>
+    </w:lvl>
+    <w:lvl w:ilvl="7" w:tplc="04090019" w:tentative="1">
+      <w:start w:val="1"/>
+      <w:numFmt w:val="lowerLetter"/>
+      <w:lvlText w:val="%8."/>
+      <w:lvlJc w:val="left"/>
+      <w:pPr>
+        <w:ind w:left="5760" w:hanging="360"/>
+      </w:pPr>
+    </w:lvl>
+    <w:lvl w:ilvl="8" w:tplc="0409001B" w:tentative="1">
+      <w:start w:val="1"/>
+      <w:numFmt w:val="lowerRoman"/>
+      <w:lvlText w:val="%9."/>
+      <w:lvlJc w:val="right"/>
+      <w:pPr>
+        <w:ind w:left="6480" w:hanging="180"/>
+      </w:pPr>
+    </w:lvl>
+  </w:abstractNum>
+  <w:num w:numId="1">
+    <w:abstractNumId w:val="0"/>
+  </w:num>
+  <w:num w:numId="2">
+    <w:abstractNumId w:val="1"/>
+  </w:num>
+</w:numbering>
 </file>
 
 <file path=word/styles.xml><?xml version="1.0" encoding="utf-8"?>
@@ -290,6 +1179,17 @@
       <w:u w:val="single"/>
     </w:rPr>
   </w:style>
+  <w:style w:type="paragraph" w:styleId="ListParagraph">
+    <w:name w:val="List Paragraph"/>
+    <w:basedOn w:val="Normal"/>
+    <w:uiPriority w:val="34"/>
+    <w:qFormat/>
+    <w:rsid w:val="003B702E"/>
+    <w:pPr>
+      <w:ind w:left="720"/>
+      <w:contextualSpacing/>
+    </w:pPr>
+  </w:style>
 </w:styles>
 </file>
 
@@ -490,6 +1390,17 @@
       <w:color w:val="0000FF" w:themeColor="hyperlink"/>
       <w:u w:val="single"/>
     </w:rPr>
+  </w:style>
+  <w:style w:type="paragraph" w:styleId="ListParagraph">
+    <w:name w:val="List Paragraph"/>
+    <w:basedOn w:val="Normal"/>
+    <w:uiPriority w:val="34"/>
+    <w:qFormat/>
+    <w:rsid w:val="003B702E"/>
+    <w:pPr>
+      <w:ind w:left="720"/>
+      <w:contextualSpacing/>
+    </w:pPr>
   </w:style>
 </w:styles>
 </file>

</xml_diff>